<commit_message>
crypto ten card smart contract added. which is a reference contract for this project
</commit_message>
<xml_diff>
--- a/ArchieMeta NFT Draw/ARCHIEMETA NFT DRAW.docx
+++ b/ArchieMeta NFT Draw/ARCHIEMETA NFT DRAW.docx
@@ -28,7 +28,10 @@
     </w:p>
     <w:p>
       <w:r>
-        <w:t>We have a total of 5000 NFTs in this collection</w:t>
+        <w:t xml:space="preserve">We have a total of 5000 NFTs in this </w:t>
+      </w:r>
+      <w:r>
+        <w:t>collection.</w:t>
       </w:r>
     </w:p>
     <w:p>
@@ -509,7 +512,15 @@
         <w:ind w:left="1080" w:hanging="360"/>
       </w:pPr>
       <w:r>
-        <w:t xml:space="preserve">Please note there are two pay out </w:t>
+        <w:t xml:space="preserve">Please note there are two pay </w:t>
+      </w:r>
+      <w:proofErr w:type="gramStart"/>
+      <w:r>
+        <w:t>out</w:t>
+      </w:r>
+      <w:proofErr w:type="gramEnd"/>
+      <w:r>
+        <w:t xml:space="preserve"> </w:t>
       </w:r>
     </w:p>
     <w:p>
@@ -601,13 +612,8 @@
       <w:r>
         <w:t xml:space="preserve"> </w:t>
       </w:r>
-      <w:proofErr w:type="gramStart"/>
-      <w:r>
-        <w:t>now. ..</w:t>
-      </w:r>
-      <w:proofErr w:type="gramEnd"/>
-      <w:r>
-        <w:tab/>
+      <w:r>
+        <w:t>now.</w:t>
       </w:r>
     </w:p>
     <w:p>
@@ -1115,6 +1121,7 @@
     <w:lsdException w:name="HTML Sample" w:semiHidden="1" w:unhideWhenUsed="1"/>
     <w:lsdException w:name="HTML Typewriter" w:semiHidden="1" w:unhideWhenUsed="1"/>
     <w:lsdException w:name="HTML Variable" w:semiHidden="1" w:unhideWhenUsed="1"/>
+    <w:lsdException w:name="Normal Table" w:semiHidden="1" w:unhideWhenUsed="1"/>
     <w:lsdException w:name="annotation subject" w:semiHidden="1" w:unhideWhenUsed="1"/>
     <w:lsdException w:name="No List" w:semiHidden="1" w:unhideWhenUsed="1"/>
     <w:lsdException w:name="Outline List 1" w:semiHidden="1" w:unhideWhenUsed="1"/>
@@ -1157,8 +1164,11 @@
     <w:lsdException w:name="Table Contemporary" w:semiHidden="1" w:unhideWhenUsed="1"/>
     <w:lsdException w:name="Table Elegant" w:semiHidden="1" w:unhideWhenUsed="1"/>
     <w:lsdException w:name="Table Professional" w:semiHidden="1" w:unhideWhenUsed="1"/>
+    <w:lsdException w:name="Table Subtle 1" w:semiHidden="1" w:unhideWhenUsed="1"/>
     <w:lsdException w:name="Table Subtle 2" w:semiHidden="1" w:unhideWhenUsed="1"/>
     <w:lsdException w:name="Table Web 1" w:semiHidden="1" w:unhideWhenUsed="1"/>
+    <w:lsdException w:name="Table Web 2" w:semiHidden="1" w:unhideWhenUsed="1"/>
+    <w:lsdException w:name="Table Web 3" w:semiHidden="1" w:unhideWhenUsed="1"/>
     <w:lsdException w:name="Balloon Text" w:semiHidden="1" w:unhideWhenUsed="1"/>
     <w:lsdException w:name="Table Grid" w:uiPriority="39"/>
     <w:lsdException w:name="Table Theme" w:semiHidden="1" w:unhideWhenUsed="1"/>

</xml_diff>